<commit_message>
removed cooking hardware from recipes table
</commit_message>
<xml_diff>
--- a/database_creation_and_table_creation_queries.docx
+++ b/database_creation_and_table_creation_queries.docx
@@ -1055,6 +1055,29 @@
         <w:spacing w:after="0" w:line="240" w:lineRule="auto"/>
         <w:rPr>
           <w:rFonts w:ascii="Consolas" w:hAnsi="Consolas" w:cs="Consolas"/>
+          <w:color w:val="808080"/>
+          <w:kern w:val="0"/>
+          <w:lang w:val="en-US"/>
+        </w:rPr>
+      </w:pPr>
+      <w:r>
+        <w:rPr>
+          <w:rFonts w:ascii="Consolas" w:hAnsi="Consolas" w:cs="Consolas"/>
+          <w:color w:val="808080"/>
+          <w:kern w:val="0"/>
+          <w:lang w:val="en-US"/>
+        </w:rPr>
+        <w:t xml:space="preserve">    </w:t>
+      </w:r>
+    </w:p>
+    <w:p>
+      <w:pPr>
+        <w:autoSpaceDE w:val="0"/>
+        <w:autoSpaceDN w:val="0"/>
+        <w:adjustRightInd w:val="0"/>
+        <w:spacing w:after="0" w:line="240" w:lineRule="auto"/>
+        <w:rPr>
+          <w:rFonts w:ascii="Consolas" w:hAnsi="Consolas" w:cs="Consolas"/>
           <w:color w:val="000000"/>
           <w:kern w:val="0"/>
           <w:lang w:val="en-US"/>
@@ -2833,6 +2856,7 @@
           <w:kern w:val="0"/>
           <w:lang w:val="en-US"/>
         </w:rPr>
+        <w:lastRenderedPageBreak/>
         <w:t xml:space="preserve">    </w:t>
       </w:r>
       <w:proofErr w:type="spellStart"/>
@@ -2995,7 +3019,6 @@
           <w:kern w:val="0"/>
           <w:lang w:val="en-US"/>
         </w:rPr>
-        <w:lastRenderedPageBreak/>
         <w:t xml:space="preserve">    </w:t>
       </w:r>
       <w:proofErr w:type="spellStart"/>

</xml_diff>